<commit_message>
report updated added git link
</commit_message>
<xml_diff>
--- a/report.docx
+++ b/report.docx
@@ -355,7 +355,6 @@
         </w:rPr>
         <w:t xml:space="preserve">Logistic companies: Another area of implementation </w:t>
       </w:r>
-      <w:proofErr w:type="gramStart"/>
       <w:r>
         <w:rPr>
           <w:rFonts w:ascii="Times New Roman" w:hAnsi="Times New Roman" w:cs="Times New Roman"/>
@@ -364,7 +363,6 @@
         </w:rPr>
         <w:t>is</w:t>
       </w:r>
-      <w:proofErr w:type="gramEnd"/>
       <w:r>
         <w:rPr>
           <w:rFonts w:ascii="Times New Roman" w:hAnsi="Times New Roman" w:cs="Times New Roman"/>
@@ -415,23 +413,13 @@
           <w:szCs w:val="24"/>
         </w:rPr>
       </w:pPr>
-      <w:proofErr w:type="gramStart"/>
-      <w:r>
-        <w:rPr>
-          <w:rFonts w:ascii="Times New Roman" w:hAnsi="Times New Roman" w:cs="Times New Roman"/>
-          <w:sz w:val="24"/>
-          <w:szCs w:val="24"/>
-        </w:rPr>
-        <w:t>In order to</w:t>
-      </w:r>
-      <w:proofErr w:type="gramEnd"/>
-      <w:r>
-        <w:rPr>
-          <w:rFonts w:ascii="Times New Roman" w:hAnsi="Times New Roman" w:cs="Times New Roman"/>
-          <w:sz w:val="24"/>
-          <w:szCs w:val="24"/>
-        </w:rPr>
-        <w:t xml:space="preserve"> predict traffic </w:t>
+      <w:r>
+        <w:rPr>
+          <w:rFonts w:ascii="Times New Roman" w:hAnsi="Times New Roman" w:cs="Times New Roman"/>
+          <w:sz w:val="24"/>
+          <w:szCs w:val="24"/>
+        </w:rPr>
+        <w:t xml:space="preserve">In order to predict traffic </w:t>
       </w:r>
       <w:r>
         <w:rPr>
@@ -657,25 +645,7 @@
           <w:sz w:val="24"/>
           <w:szCs w:val="24"/>
         </w:rPr>
-        <w:t xml:space="preserve"> a novel neural </w:t>
-      </w:r>
-      <w:proofErr w:type="gramStart"/>
-      <w:r>
-        <w:rPr>
-          <w:rFonts w:ascii="Times New Roman" w:hAnsi="Times New Roman" w:cs="Times New Roman"/>
-          <w:sz w:val="24"/>
-          <w:szCs w:val="24"/>
-        </w:rPr>
-        <w:t>network based</w:t>
-      </w:r>
-      <w:proofErr w:type="gramEnd"/>
-      <w:r>
-        <w:rPr>
-          <w:rFonts w:ascii="Times New Roman" w:hAnsi="Times New Roman" w:cs="Times New Roman"/>
-          <w:sz w:val="24"/>
-          <w:szCs w:val="24"/>
-        </w:rPr>
-        <w:t xml:space="preserve"> traffic forecasting method, the temporal graph convolutional network (T-GCN) model, which </w:t>
+        <w:t xml:space="preserve"> a novel neural network based traffic forecasting method, the temporal graph convolutional network (T-GCN) model, which </w:t>
       </w:r>
       <w:r>
         <w:rPr>
@@ -886,25 +856,7 @@
           <w:sz w:val="24"/>
           <w:szCs w:val="24"/>
         </w:rPr>
-        <w:t xml:space="preserve"> graph modelling and experimented on public traffic network datasets, METR-</w:t>
-      </w:r>
-      <w:proofErr w:type="gramStart"/>
-      <w:r>
-        <w:rPr>
-          <w:rFonts w:ascii="Times New Roman" w:hAnsi="Times New Roman" w:cs="Times New Roman"/>
-          <w:sz w:val="24"/>
-          <w:szCs w:val="24"/>
-        </w:rPr>
-        <w:t>LA</w:t>
-      </w:r>
-      <w:proofErr w:type="gramEnd"/>
-      <w:r>
-        <w:rPr>
-          <w:rFonts w:ascii="Times New Roman" w:hAnsi="Times New Roman" w:cs="Times New Roman"/>
-          <w:sz w:val="24"/>
-          <w:szCs w:val="24"/>
-        </w:rPr>
-        <w:t xml:space="preserve"> and PEMS-BAY.</w:t>
+        <w:t xml:space="preserve"> graph modelling and experimented on public traffic network datasets, METR-LA and PEMS-BAY.</w:t>
       </w:r>
     </w:p>
     <w:p>
@@ -967,25 +919,7 @@
           <w:sz w:val="24"/>
           <w:szCs w:val="24"/>
         </w:rPr>
-        <w:t xml:space="preserve">-temporal </w:t>
-      </w:r>
-      <w:proofErr w:type="gramStart"/>
-      <w:r>
-        <w:rPr>
-          <w:rFonts w:ascii="Times New Roman" w:hAnsi="Times New Roman" w:cs="Times New Roman"/>
-          <w:sz w:val="24"/>
-          <w:szCs w:val="24"/>
-        </w:rPr>
-        <w:t>factors, and</w:t>
-      </w:r>
-      <w:proofErr w:type="gramEnd"/>
-      <w:r>
-        <w:rPr>
-          <w:rFonts w:ascii="Times New Roman" w:hAnsi="Times New Roman" w:cs="Times New Roman"/>
-          <w:sz w:val="24"/>
-          <w:szCs w:val="24"/>
-        </w:rPr>
-        <w:t xml:space="preserve"> proposed a graph multi-attention network (GMAN) to predict traffic conditions</w:t>
+        <w:t>-temporal factors, and proposed a graph multi-attention network (GMAN) to predict traffic conditions</w:t>
       </w:r>
       <w:r>
         <w:rPr>
@@ -1253,25 +1187,7 @@
           <w:sz w:val="24"/>
           <w:szCs w:val="24"/>
         </w:rPr>
-        <w:t xml:space="preserve"> Wang purposed a deep learning framework, Traffic Graph Convolutional Long Short Term Memory Neural Network </w:t>
-      </w:r>
-      <w:proofErr w:type="gramStart"/>
-      <w:r>
-        <w:rPr>
-          <w:rFonts w:ascii="Times New Roman" w:hAnsi="Times New Roman" w:cs="Times New Roman"/>
-          <w:sz w:val="24"/>
-          <w:szCs w:val="24"/>
-        </w:rPr>
-        <w:t>( TGC</w:t>
-      </w:r>
-      <w:proofErr w:type="gramEnd"/>
-      <w:r>
-        <w:rPr>
-          <w:rFonts w:ascii="Times New Roman" w:hAnsi="Times New Roman" w:cs="Times New Roman"/>
-          <w:sz w:val="24"/>
-          <w:szCs w:val="24"/>
-        </w:rPr>
-        <w:t>-LSTM), to learn the interactions between roadways in the traffic network and forecast the network-wide traffic state. Their proposed model outperforms baseline methods on two real world traffic data sets.</w:t>
+        <w:t xml:space="preserve"> Wang purposed a deep learning framework, Traffic Graph Convolutional Long Short Term Memory Neural Network ( TGC-LSTM), to learn the interactions between roadways in the traffic network and forecast the network-wide traffic state. Their proposed model outperforms baseline methods on two real world traffic data sets.</w:t>
       </w:r>
     </w:p>
     <w:p>
@@ -1441,51 +1357,15 @@
           <w:sz w:val="24"/>
           <w:szCs w:val="24"/>
         </w:rPr>
-        <w:t xml:space="preserve"> </w:t>
-      </w:r>
-      <w:proofErr w:type="gramStart"/>
-      <w:r>
-        <w:rPr>
-          <w:rFonts w:ascii="Times New Roman" w:hAnsi="Times New Roman" w:cs="Times New Roman"/>
-          <w:sz w:val="24"/>
-          <w:szCs w:val="24"/>
-        </w:rPr>
-        <w:t>Wan  proposed</w:t>
-      </w:r>
-      <w:proofErr w:type="gramEnd"/>
-      <w:r>
-        <w:rPr>
-          <w:rFonts w:ascii="Times New Roman" w:hAnsi="Times New Roman" w:cs="Times New Roman"/>
-          <w:sz w:val="24"/>
-          <w:szCs w:val="24"/>
-        </w:rPr>
-        <w:t xml:space="preserve"> Spatial-Temporal Synchronous Graph Convolutional Network (STSGCN), for spatial-temporal network data forecasting. </w:t>
-      </w:r>
-      <w:r>
-        <w:rPr>
-          <w:rFonts w:ascii="Times New Roman" w:hAnsi="Times New Roman" w:cs="Times New Roman"/>
-          <w:sz w:val="24"/>
-          <w:szCs w:val="24"/>
-        </w:rPr>
-        <w:t xml:space="preserve">The model </w:t>
-      </w:r>
-      <w:proofErr w:type="gramStart"/>
-      <w:r>
-        <w:rPr>
-          <w:rFonts w:ascii="Times New Roman" w:hAnsi="Times New Roman" w:cs="Times New Roman"/>
-          <w:sz w:val="24"/>
-          <w:szCs w:val="24"/>
-        </w:rPr>
-        <w:t>is able to</w:t>
-      </w:r>
-      <w:proofErr w:type="gramEnd"/>
-      <w:r>
-        <w:rPr>
-          <w:rFonts w:ascii="Times New Roman" w:hAnsi="Times New Roman" w:cs="Times New Roman"/>
-          <w:sz w:val="24"/>
-          <w:szCs w:val="24"/>
-        </w:rPr>
-        <w:t xml:space="preserve"> effectively capture the complex localized spatial-temporal correlations through an elaborately designed spatial-temporal synchronous modeling mechanism</w:t>
+        <w:t xml:space="preserve"> Wan  proposed Spatial-Temporal Synchronous Graph Convolutional Network (STSGCN), for spatial-temporal network data forecasting. </w:t>
+      </w:r>
+      <w:r>
+        <w:rPr>
+          <w:rFonts w:ascii="Times New Roman" w:hAnsi="Times New Roman" w:cs="Times New Roman"/>
+          <w:sz w:val="24"/>
+          <w:szCs w:val="24"/>
+        </w:rPr>
+        <w:t>The model is able to effectively capture the complex localized spatial-temporal correlations through an elaborately designed spatial-temporal synchronous modeling mechanism</w:t>
       </w:r>
     </w:p>
     <w:p>
@@ -1548,25 +1428,7 @@
           <w:sz w:val="24"/>
           <w:szCs w:val="24"/>
         </w:rPr>
-        <w:t xml:space="preserve"> Wan 1, 2, 3 proposed a attention based spatial-temporal graph </w:t>
-      </w:r>
-      <w:proofErr w:type="gramStart"/>
-      <w:r>
-        <w:rPr>
-          <w:rFonts w:ascii="Times New Roman" w:hAnsi="Times New Roman" w:cs="Times New Roman"/>
-          <w:sz w:val="24"/>
-          <w:szCs w:val="24"/>
-        </w:rPr>
-        <w:t>convolutional  network</w:t>
-      </w:r>
-      <w:proofErr w:type="gramEnd"/>
-      <w:r>
-        <w:rPr>
-          <w:rFonts w:ascii="Times New Roman" w:hAnsi="Times New Roman" w:cs="Times New Roman"/>
-          <w:sz w:val="24"/>
-          <w:szCs w:val="24"/>
-        </w:rPr>
-        <w:t xml:space="preserve"> (ASTGCN) model to solve traffic flow forecasting problems. ASTGCN mainly consists of three independent components to respectively model three temporal properties of traffic flows, </w:t>
+        <w:t xml:space="preserve"> Wan 1, 2, 3 proposed a attention based spatial-temporal graph convolutional  network (ASTGCN) model to solve traffic flow forecasting problems. ASTGCN mainly consists of three independent components to respectively model three temporal properties of traffic flows, </w:t>
       </w:r>
       <w:proofErr w:type="spellStart"/>
       <w:r>
@@ -1584,25 +1446,7 @@
           <w:sz w:val="24"/>
           <w:szCs w:val="24"/>
         </w:rPr>
-        <w:t xml:space="preserve">., recent, </w:t>
-      </w:r>
-      <w:proofErr w:type="gramStart"/>
-      <w:r>
-        <w:rPr>
-          <w:rFonts w:ascii="Times New Roman" w:hAnsi="Times New Roman" w:cs="Times New Roman"/>
-          <w:sz w:val="24"/>
-          <w:szCs w:val="24"/>
-        </w:rPr>
-        <w:t>daily-periodic</w:t>
-      </w:r>
-      <w:proofErr w:type="gramEnd"/>
-      <w:r>
-        <w:rPr>
-          <w:rFonts w:ascii="Times New Roman" w:hAnsi="Times New Roman" w:cs="Times New Roman"/>
-          <w:sz w:val="24"/>
-          <w:szCs w:val="24"/>
-        </w:rPr>
-        <w:t xml:space="preserve"> and weekly-</w:t>
+        <w:t>., recent, daily-periodic and weekly-</w:t>
       </w:r>
       <w:r>
         <w:rPr>
@@ -1700,43 +1544,7 @@
           <w:sz w:val="24"/>
           <w:szCs w:val="24"/>
         </w:rPr>
-        <w:t xml:space="preserve"> different results but those results also </w:t>
-      </w:r>
-      <w:proofErr w:type="gramStart"/>
-      <w:r>
-        <w:rPr>
-          <w:rFonts w:ascii="Times New Roman" w:hAnsi="Times New Roman" w:cs="Times New Roman"/>
-          <w:sz w:val="24"/>
-          <w:szCs w:val="24"/>
-        </w:rPr>
-        <w:t>depends</w:t>
-      </w:r>
-      <w:proofErr w:type="gramEnd"/>
-      <w:r>
-        <w:rPr>
-          <w:rFonts w:ascii="Times New Roman" w:hAnsi="Times New Roman" w:cs="Times New Roman"/>
-          <w:sz w:val="24"/>
-          <w:szCs w:val="24"/>
-        </w:rPr>
-        <w:t xml:space="preserve"> on the dataset, how that data is cleaned, how that data is manipulated, and many other factors. Since every machine learning algorithm is developed to solve </w:t>
-      </w:r>
-      <w:proofErr w:type="gramStart"/>
-      <w:r>
-        <w:rPr>
-          <w:rFonts w:ascii="Times New Roman" w:hAnsi="Times New Roman" w:cs="Times New Roman"/>
-          <w:sz w:val="24"/>
-          <w:szCs w:val="24"/>
-        </w:rPr>
-        <w:t>some kind of problem</w:t>
-      </w:r>
-      <w:proofErr w:type="gramEnd"/>
-      <w:r>
-        <w:rPr>
-          <w:rFonts w:ascii="Times New Roman" w:hAnsi="Times New Roman" w:cs="Times New Roman"/>
-          <w:sz w:val="24"/>
-          <w:szCs w:val="24"/>
-        </w:rPr>
-        <w:t xml:space="preserve">, it can be noted that not every machine learning algorithm can be applied to </w:t>
+        <w:t xml:space="preserve"> different results but those results also depends on the dataset, how that data is cleaned, how that data is manipulated, and many other factors. Since every machine learning algorithm is developed to solve some kind of problem, it can be noted that not every machine learning algorithm can be applied to </w:t>
       </w:r>
       <w:r>
         <w:rPr>
@@ -1901,43 +1709,7 @@
           <w:sz w:val="24"/>
           <w:szCs w:val="24"/>
         </w:rPr>
-        <w:t xml:space="preserve">Preprocessing the data before feeding it into a machine learning model is one of the most important </w:t>
-      </w:r>
-      <w:proofErr w:type="gramStart"/>
-      <w:r>
-        <w:rPr>
-          <w:rFonts w:ascii="Times New Roman" w:hAnsi="Times New Roman" w:cs="Times New Roman"/>
-          <w:sz w:val="24"/>
-          <w:szCs w:val="24"/>
-        </w:rPr>
-        <w:t>step</w:t>
-      </w:r>
-      <w:proofErr w:type="gramEnd"/>
-      <w:r>
-        <w:rPr>
-          <w:rFonts w:ascii="Times New Roman" w:hAnsi="Times New Roman" w:cs="Times New Roman"/>
-          <w:sz w:val="24"/>
-          <w:szCs w:val="24"/>
-        </w:rPr>
-        <w:t xml:space="preserve">. If this is done correctly, one can expect a great improvement in </w:t>
-      </w:r>
-      <w:proofErr w:type="gramStart"/>
-      <w:r>
-        <w:rPr>
-          <w:rFonts w:ascii="Times New Roman" w:hAnsi="Times New Roman" w:cs="Times New Roman"/>
-          <w:sz w:val="24"/>
-          <w:szCs w:val="24"/>
-        </w:rPr>
-        <w:t>the end result</w:t>
-      </w:r>
-      <w:proofErr w:type="gramEnd"/>
-      <w:r>
-        <w:rPr>
-          <w:rFonts w:ascii="Times New Roman" w:hAnsi="Times New Roman" w:cs="Times New Roman"/>
-          <w:sz w:val="24"/>
-          <w:szCs w:val="24"/>
-        </w:rPr>
-        <w:t xml:space="preserve"> compared to the result that come from an unprocessed or incorrectly processed data.</w:t>
+        <w:t>Preprocessing the data before feeding it into a machine learning model is one of the most important step. If this is done correctly, one can expect a great improvement in the end result compared to the result that come from an unprocessed or incorrectly processed data.</w:t>
       </w:r>
     </w:p>
     <w:p>
@@ -2014,25 +1786,7 @@
           <w:sz w:val="24"/>
           <w:szCs w:val="24"/>
         </w:rPr>
-        <w:t xml:space="preserve">Dropping unnecessary instances that may contain null values and inconsistent data and can alter </w:t>
-      </w:r>
-      <w:proofErr w:type="gramStart"/>
-      <w:r>
-        <w:rPr>
-          <w:rFonts w:ascii="Times New Roman" w:hAnsi="Times New Roman" w:cs="Times New Roman"/>
-          <w:sz w:val="24"/>
-          <w:szCs w:val="24"/>
-        </w:rPr>
-        <w:t>the end result</w:t>
-      </w:r>
-      <w:proofErr w:type="gramEnd"/>
-      <w:r>
-        <w:rPr>
-          <w:rFonts w:ascii="Times New Roman" w:hAnsi="Times New Roman" w:cs="Times New Roman"/>
-          <w:sz w:val="24"/>
-          <w:szCs w:val="24"/>
-        </w:rPr>
-        <w:t xml:space="preserve"> of the model.</w:t>
+        <w:t>Dropping unnecessary instances that may contain null values and inconsistent data and can alter the end result of the model.</w:t>
       </w:r>
     </w:p>
     <w:p>
@@ -5904,25 +5658,7 @@
           <w:sz w:val="24"/>
           <w:szCs w:val="24"/>
         </w:rPr>
-        <w:t xml:space="preserve">Decision Trees can be used for both classification and regression. The methodologies are a bit different, though principles are the same. The decision trees use the CART algorithm (Classification and Regression Trees). In both cases, decisions are based on conditions on any of the features. The internal nodes represent the </w:t>
-      </w:r>
-      <w:proofErr w:type="gramStart"/>
-      <w:r>
-        <w:rPr>
-          <w:rFonts w:ascii="Times New Roman" w:hAnsi="Times New Roman" w:cs="Times New Roman"/>
-          <w:sz w:val="24"/>
-          <w:szCs w:val="24"/>
-        </w:rPr>
-        <w:t>conditions</w:t>
-      </w:r>
-      <w:proofErr w:type="gramEnd"/>
-      <w:r>
-        <w:rPr>
-          <w:rFonts w:ascii="Times New Roman" w:hAnsi="Times New Roman" w:cs="Times New Roman"/>
-          <w:sz w:val="24"/>
-          <w:szCs w:val="24"/>
-        </w:rPr>
-        <w:t xml:space="preserve"> and the leaf nodes represent the decision based on the conditions.</w:t>
+        <w:t>Decision Trees can be used for both classification and regression. The methodologies are a bit different, though principles are the same. The decision trees use the CART algorithm (Classification and Regression Trees). In both cases, decisions are based on conditions on any of the features. The internal nodes represent the conditions and the leaf nodes represent the decision based on the conditions.</w:t>
       </w:r>
       <w:r>
         <w:rPr>
@@ -6159,12 +5895,10 @@
         <w:t xml:space="preserve">The objective function contains loss function and a regularization term. It tells about the difference between actual values and predicted values, </w:t>
       </w:r>
       <w:proofErr w:type="spellStart"/>
-      <w:proofErr w:type="gramStart"/>
       <w:r>
         <w:t>ie</w:t>
       </w:r>
       <w:proofErr w:type="spellEnd"/>
-      <w:proofErr w:type="gramEnd"/>
       <w:r>
         <w:t>…</w:t>
       </w:r>
@@ -6180,12 +5914,10 @@
         <w:t xml:space="preserve"> for regression problems is </w:t>
       </w:r>
       <w:proofErr w:type="spellStart"/>
-      <w:proofErr w:type="gramStart"/>
       <w:r>
         <w:t>reg:linear</w:t>
       </w:r>
       <w:proofErr w:type="spellEnd"/>
-      <w:proofErr w:type="gramEnd"/>
       <w:r>
         <w:t>, and that for binary classification is </w:t>
       </w:r>
@@ -6224,25 +5956,7 @@
           <w:sz w:val="24"/>
           <w:szCs w:val="24"/>
         </w:rPr>
-        <w:t xml:space="preserve"> is one of the </w:t>
-      </w:r>
-      <w:proofErr w:type="gramStart"/>
-      <w:r>
-        <w:rPr>
-          <w:rFonts w:ascii="Times New Roman" w:hAnsi="Times New Roman" w:cs="Times New Roman"/>
-          <w:sz w:val="24"/>
-          <w:szCs w:val="24"/>
-        </w:rPr>
-        <w:t>ensemble</w:t>
-      </w:r>
-      <w:proofErr w:type="gramEnd"/>
-      <w:r>
-        <w:rPr>
-          <w:rFonts w:ascii="Times New Roman" w:hAnsi="Times New Roman" w:cs="Times New Roman"/>
-          <w:sz w:val="24"/>
-          <w:szCs w:val="24"/>
-        </w:rPr>
-        <w:t xml:space="preserve"> learning methods. </w:t>
+        <w:t xml:space="preserve"> is one of the ensemble learning methods. </w:t>
       </w:r>
       <w:proofErr w:type="spellStart"/>
       <w:r>
@@ -6260,25 +5974,7 @@
           <w:sz w:val="24"/>
           <w:szCs w:val="24"/>
         </w:rPr>
-        <w:t xml:space="preserve"> expects to have the base learners which are uniformly bad at the remainder so that when all the predictions are combined, bad predictions </w:t>
-      </w:r>
-      <w:proofErr w:type="gramStart"/>
-      <w:r>
-        <w:rPr>
-          <w:rFonts w:ascii="Times New Roman" w:hAnsi="Times New Roman" w:cs="Times New Roman"/>
-          <w:sz w:val="24"/>
-          <w:szCs w:val="24"/>
-        </w:rPr>
-        <w:t>cancels</w:t>
-      </w:r>
-      <w:proofErr w:type="gramEnd"/>
-      <w:r>
-        <w:rPr>
-          <w:rFonts w:ascii="Times New Roman" w:hAnsi="Times New Roman" w:cs="Times New Roman"/>
-          <w:sz w:val="24"/>
-          <w:szCs w:val="24"/>
-        </w:rPr>
-        <w:t xml:space="preserve"> out and better one sums up to form final good predictions.</w:t>
+        <w:t xml:space="preserve"> expects to have the base learners which are uniformly bad at the remainder so that when all the predictions are combined, bad predictions cancels out and better one sums up to form final good predictions.</w:t>
       </w:r>
     </w:p>
     <w:p>
@@ -8133,29 +7829,7 @@
                 <w:sz w:val="24"/>
                 <w:szCs w:val="24"/>
               </w:rPr>
-              <w:t xml:space="preserve">KNN </w:t>
-            </w:r>
-            <w:proofErr w:type="gramStart"/>
-            <w:r>
-              <w:rPr>
-                <w:rFonts w:ascii="Times New Roman" w:hAnsi="Times New Roman" w:cs="Times New Roman"/>
-                <w:b/>
-                <w:bCs/>
-                <w:sz w:val="24"/>
-                <w:szCs w:val="24"/>
-              </w:rPr>
-              <w:t>Regressor(</w:t>
-            </w:r>
-            <w:proofErr w:type="gramEnd"/>
-            <w:r>
-              <w:rPr>
-                <w:rFonts w:ascii="Times New Roman" w:hAnsi="Times New Roman" w:cs="Times New Roman"/>
-                <w:b/>
-                <w:bCs/>
-                <w:sz w:val="24"/>
-                <w:szCs w:val="24"/>
-              </w:rPr>
-              <w:t>Standard</w:t>
+              <w:t>KNN Regressor(Standard</w:t>
             </w:r>
             <w:r>
               <w:rPr>
@@ -8279,9 +7953,8 @@
                 <w:sz w:val="24"/>
                 <w:szCs w:val="24"/>
               </w:rPr>
-              <w:t xml:space="preserve">     </w:t>
+              <w:t xml:space="preserve">        </w:t>
             </w:r>
-            <w:proofErr w:type="gramStart"/>
             <w:r>
               <w:rPr>
                 <w:rFonts w:ascii="Times New Roman" w:hAnsi="Times New Roman" w:cs="Times New Roman"/>
@@ -8290,28 +7963,7 @@
                 <w:sz w:val="24"/>
                 <w:szCs w:val="24"/>
               </w:rPr>
-              <w:t xml:space="preserve">   </w:t>
-            </w:r>
-            <w:r>
-              <w:rPr>
-                <w:rFonts w:ascii="Times New Roman" w:hAnsi="Times New Roman" w:cs="Times New Roman"/>
-                <w:b/>
-                <w:bCs/>
-                <w:sz w:val="24"/>
-                <w:szCs w:val="24"/>
-              </w:rPr>
-              <w:t>(</w:t>
-            </w:r>
-            <w:proofErr w:type="gramEnd"/>
-            <w:r>
-              <w:rPr>
-                <w:rFonts w:ascii="Times New Roman" w:hAnsi="Times New Roman" w:cs="Times New Roman"/>
-                <w:b/>
-                <w:bCs/>
-                <w:sz w:val="24"/>
-                <w:szCs w:val="24"/>
-              </w:rPr>
-              <w:t>deg = 3)</w:t>
+              <w:t>(deg = 3)</w:t>
             </w:r>
           </w:p>
         </w:tc>
@@ -9477,35 +9129,47 @@
           <w:sz w:val="24"/>
           <w:szCs w:val="24"/>
         </w:rPr>
-        <w:t xml:space="preserve"> Regressor performs the best on this data. The analysis and prediction of traffic volume based on the given </w:t>
-      </w:r>
-      <w:proofErr w:type="gramStart"/>
-      <w:r>
-        <w:rPr>
-          <w:rFonts w:ascii="Times New Roman" w:hAnsi="Times New Roman" w:cs="Times New Roman"/>
-          <w:sz w:val="24"/>
-          <w:szCs w:val="24"/>
-        </w:rPr>
-        <w:t>dataset  was</w:t>
-      </w:r>
-      <w:proofErr w:type="gramEnd"/>
-      <w:r>
-        <w:rPr>
-          <w:rFonts w:ascii="Times New Roman" w:hAnsi="Times New Roman" w:cs="Times New Roman"/>
-          <w:sz w:val="24"/>
-          <w:szCs w:val="24"/>
-        </w:rPr>
-        <w:t xml:space="preserve"> successfully implemented which the main aim.</w:t>
-      </w:r>
-    </w:p>
-    <w:p>
-      <w:pPr>
-        <w:rPr>
-          <w:rFonts w:ascii="Times New Roman" w:hAnsi="Times New Roman" w:cs="Times New Roman"/>
-          <w:sz w:val="24"/>
-          <w:szCs w:val="24"/>
-        </w:rPr>
-      </w:pPr>
+        <w:t xml:space="preserve"> Regressor performs the best on this data. The analysis and prediction of traffic volume based on the given dataset  was successfully implemented which the main aim.</w:t>
+      </w:r>
+    </w:p>
+    <w:p>
+      <w:pPr>
+        <w:rPr>
+          <w:rFonts w:ascii="Times New Roman" w:hAnsi="Times New Roman" w:cs="Times New Roman"/>
+          <w:sz w:val="24"/>
+          <w:szCs w:val="24"/>
+        </w:rPr>
+      </w:pPr>
+      <w:r>
+        <w:rPr>
+          <w:rFonts w:ascii="Times New Roman" w:hAnsi="Times New Roman" w:cs="Times New Roman"/>
+          <w:sz w:val="24"/>
+          <w:szCs w:val="24"/>
+        </w:rPr>
+        <w:t xml:space="preserve">All the code related to this research paper can be found here: </w:t>
+      </w:r>
+      <w:hyperlink r:id="rId11" w:history="1">
+        <w:r>
+          <w:rPr>
+            <w:rStyle w:val="Hyperlink"/>
+          </w:rPr>
+          <w:t>RPSingh0/</w:t>
+        </w:r>
+        <w:proofErr w:type="spellStart"/>
+        <w:r>
+          <w:rPr>
+            <w:rStyle w:val="Hyperlink"/>
+          </w:rPr>
+          <w:t>MITVolume</w:t>
+        </w:r>
+        <w:proofErr w:type="spellEnd"/>
+        <w:r>
+          <w:rPr>
+            <w:rStyle w:val="Hyperlink"/>
+          </w:rPr>
+          <w:t xml:space="preserve"> (github.com)</w:t>
+        </w:r>
+      </w:hyperlink>
     </w:p>
     <w:p>
       <w:pPr>
@@ -11070,7 +10734,6 @@
   <w:style w:type="character" w:default="1" w:styleId="DefaultParagraphFont">
     <w:name w:val="Default Paragraph Font"/>
     <w:uiPriority w:val="1"/>
-    <w:semiHidden/>
     <w:unhideWhenUsed/>
   </w:style>
   <w:style w:type="table" w:default="1" w:styleId="TableNormal">

</xml_diff>